<commit_message>
Se agregó Trazo_Grueso_CU_Consultar_Atenciones_Realizadas.docx y se modifico WorkFlow de requerimientos y Trazo_Fino_CU_Consultar_ Asignación_Confirmadas.docx
</commit_message>
<xml_diff>
--- a/repository/S.A.P.O/Producto/Iteraciones/Iteracion_03/02_Documento_Requerimiento/Trazos finos/Trazo_Fino_CU_Consultar_ Asignación_Confirmadas.docx
+++ b/repository/S.A.P.O/Producto/Iteraciones/Iteracion_03/02_Documento_Requerimiento/Trazos finos/Trazo_Fino_CU_Consultar_ Asignación_Confirmadas.docx
@@ -1,6 +1,6 @@
 
 <file path=word/document.xml><?xml version="1.0" encoding="utf-8"?>
-<w:document xmlns:ve="http://schemas.openxmlformats.org/markup-compatibility/2006" xmlns:o="urn:schemas-microsoft-com:office:office" xmlns:r="http://schemas.openxmlformats.org/officeDocument/2006/relationships" xmlns:m="http://schemas.openxmlformats.org/officeDocument/2006/math" xmlns:v="urn:schemas-microsoft-com:vml" xmlns:wp="http://schemas.openxmlformats.org/drawingml/2006/wordprocessingDrawing" xmlns:w10="urn:schemas-microsoft-com:office:word" xmlns:w="http://schemas.openxmlformats.org/wordprocessingml/2006/main" xmlns:wne="http://schemas.microsoft.com/office/word/2006/wordml">
+<w:document xmlns:wpc="http://schemas.microsoft.com/office/word/2010/wordprocessingCanvas" xmlns:mc="http://schemas.openxmlformats.org/markup-compatibility/2006" xmlns:o="urn:schemas-microsoft-com:office:office" xmlns:r="http://schemas.openxmlformats.org/officeDocument/2006/relationships" xmlns:m="http://schemas.openxmlformats.org/officeDocument/2006/math" xmlns:v="urn:schemas-microsoft-com:vml" xmlns:wp14="http://schemas.microsoft.com/office/word/2010/wordprocessingDrawing" xmlns:wp="http://schemas.openxmlformats.org/drawingml/2006/wordprocessingDrawing" xmlns:w10="urn:schemas-microsoft-com:office:word" xmlns:w="http://schemas.openxmlformats.org/wordprocessingml/2006/main" xmlns:w14="http://schemas.microsoft.com/office/word/2010/wordml" xmlns:w15="http://schemas.microsoft.com/office/word/2012/wordml" xmlns:wpg="http://schemas.microsoft.com/office/word/2010/wordprocessingGroup" xmlns:wpi="http://schemas.microsoft.com/office/word/2010/wordprocessingInk" xmlns:wne="http://schemas.microsoft.com/office/word/2006/wordml" xmlns:wps="http://schemas.microsoft.com/office/word/2010/wordprocessingShape" mc:Ignorable="w14 w15 wp14">
   <w:body>
     <w:tbl>
       <w:tblPr>
@@ -19,7 +19,7 @@
           <w:left w:w="70" w:type="dxa"/>
           <w:right w:w="70" w:type="dxa"/>
         </w:tblCellMar>
-        <w:tblLook w:val="00AF"/>
+        <w:tblLook w:val="00AF" w:firstRow="1" w:lastRow="0" w:firstColumn="1" w:lastColumn="0" w:noHBand="0" w:noVBand="0"/>
       </w:tblPr>
       <w:tblGrid>
         <w:gridCol w:w="1037"/>
@@ -230,6 +230,12 @@
               <w:rPr>
                 <w:rFonts w:ascii="Arial" w:hAnsi="Arial" w:cs="Arial"/>
               </w:rPr>
+              <w:fldChar w:fldCharType="separate"/>
+            </w:r>
+            <w:r>
+              <w:rPr>
+                <w:rFonts w:ascii="Arial" w:hAnsi="Arial" w:cs="Arial"/>
+              </w:rPr>
               <w:fldChar w:fldCharType="end"/>
             </w:r>
             <w:r>
@@ -269,6 +275,12 @@
               <w:rPr>
                 <w:rFonts w:ascii="Arial" w:hAnsi="Arial" w:cs="Arial"/>
               </w:rPr>
+              <w:fldChar w:fldCharType="separate"/>
+            </w:r>
+            <w:r>
+              <w:rPr>
+                <w:rFonts w:ascii="Arial" w:hAnsi="Arial" w:cs="Arial"/>
+              </w:rPr>
               <w:fldChar w:fldCharType="end"/>
             </w:r>
             <w:r>
@@ -308,6 +320,12 @@
               <w:rPr>
                 <w:rFonts w:ascii="Arial" w:hAnsi="Arial" w:cs="Arial"/>
               </w:rPr>
+              <w:fldChar w:fldCharType="separate"/>
+            </w:r>
+            <w:r>
+              <w:rPr>
+                <w:rFonts w:ascii="Arial" w:hAnsi="Arial" w:cs="Arial"/>
+              </w:rPr>
               <w:fldChar w:fldCharType="end"/>
             </w:r>
             <w:r>
@@ -390,6 +408,12 @@
               <w:rPr>
                 <w:rFonts w:ascii="Arial" w:hAnsi="Arial" w:cs="Arial"/>
               </w:rPr>
+              <w:fldChar w:fldCharType="separate"/>
+            </w:r>
+            <w:r>
+              <w:rPr>
+                <w:rFonts w:ascii="Arial" w:hAnsi="Arial" w:cs="Arial"/>
+              </w:rPr>
               <w:fldChar w:fldCharType="end"/>
             </w:r>
             <w:r>
@@ -430,6 +454,12 @@
               <w:rPr>
                 <w:rFonts w:ascii="Arial" w:hAnsi="Arial" w:cs="Arial"/>
               </w:rPr>
+              <w:fldChar w:fldCharType="separate"/>
+            </w:r>
+            <w:r>
+              <w:rPr>
+                <w:rFonts w:ascii="Arial" w:hAnsi="Arial" w:cs="Arial"/>
+              </w:rPr>
               <w:fldChar w:fldCharType="end"/>
             </w:r>
             <w:bookmarkEnd w:id="0"/>
@@ -505,6 +535,12 @@
               <w:rPr>
                 <w:rFonts w:ascii="Arial" w:hAnsi="Arial" w:cs="Arial"/>
               </w:rPr>
+              <w:fldChar w:fldCharType="separate"/>
+            </w:r>
+            <w:r>
+              <w:rPr>
+                <w:rFonts w:ascii="Arial" w:hAnsi="Arial" w:cs="Arial"/>
+              </w:rPr>
               <w:fldChar w:fldCharType="end"/>
             </w:r>
             <w:r>
@@ -544,6 +580,12 @@
               <w:rPr>
                 <w:rFonts w:ascii="Arial" w:hAnsi="Arial" w:cs="Arial"/>
               </w:rPr>
+              <w:fldChar w:fldCharType="separate"/>
+            </w:r>
+            <w:r>
+              <w:rPr>
+                <w:rFonts w:ascii="Arial" w:hAnsi="Arial" w:cs="Arial"/>
+              </w:rPr>
               <w:fldChar w:fldCharType="end"/>
             </w:r>
             <w:r>
@@ -626,6 +668,12 @@
               <w:rPr>
                 <w:rFonts w:ascii="Arial" w:hAnsi="Arial" w:cs="Arial"/>
               </w:rPr>
+              <w:fldChar w:fldCharType="separate"/>
+            </w:r>
+            <w:r>
+              <w:rPr>
+                <w:rFonts w:ascii="Arial" w:hAnsi="Arial" w:cs="Arial"/>
+              </w:rPr>
               <w:fldChar w:fldCharType="end"/>
             </w:r>
             <w:r>
@@ -665,6 +713,12 @@
               <w:rPr>
                 <w:rFonts w:ascii="Arial" w:hAnsi="Arial" w:cs="Arial"/>
               </w:rPr>
+              <w:fldChar w:fldCharType="separate"/>
+            </w:r>
+            <w:r>
+              <w:rPr>
+                <w:rFonts w:ascii="Arial" w:hAnsi="Arial" w:cs="Arial"/>
+              </w:rPr>
               <w:fldChar w:fldCharType="end"/>
             </w:r>
             <w:r>
@@ -704,6 +758,12 @@
               <w:rPr>
                 <w:rFonts w:ascii="Arial" w:hAnsi="Arial" w:cs="Arial"/>
               </w:rPr>
+              <w:fldChar w:fldCharType="separate"/>
+            </w:r>
+            <w:r>
+              <w:rPr>
+                <w:rFonts w:ascii="Arial" w:hAnsi="Arial" w:cs="Arial"/>
+              </w:rPr>
               <w:fldChar w:fldCharType="end"/>
             </w:r>
             <w:r>
@@ -743,6 +803,12 @@
               <w:rPr>
                 <w:rFonts w:ascii="Arial" w:hAnsi="Arial" w:cs="Arial"/>
               </w:rPr>
+              <w:fldChar w:fldCharType="separate"/>
+            </w:r>
+            <w:r>
+              <w:rPr>
+                <w:rFonts w:ascii="Arial" w:hAnsi="Arial" w:cs="Arial"/>
+              </w:rPr>
               <w:fldChar w:fldCharType="end"/>
             </w:r>
             <w:r>
@@ -782,6 +848,12 @@
               <w:rPr>
                 <w:rFonts w:ascii="Arial" w:hAnsi="Arial" w:cs="Arial"/>
               </w:rPr>
+              <w:fldChar w:fldCharType="separate"/>
+            </w:r>
+            <w:r>
+              <w:rPr>
+                <w:rFonts w:ascii="Arial" w:hAnsi="Arial" w:cs="Arial"/>
+              </w:rPr>
               <w:fldChar w:fldCharType="end"/>
             </w:r>
             <w:r>
@@ -831,8 +903,16 @@
               <w:rPr>
                 <w:rFonts w:ascii="Arial" w:hAnsi="Arial" w:cs="Arial"/>
               </w:rPr>
-              <w:t>: Responsable de recepción de pacientes (RRDP)</w:t>
-            </w:r>
+              <w:t xml:space="preserve">: </w:t>
+            </w:r>
+            <w:r>
+              <w:rPr>
+                <w:rFonts w:ascii="Arial" w:hAnsi="Arial" w:cs="Arial"/>
+              </w:rPr>
+              <w:t>Profesor</w:t>
+            </w:r>
+            <w:bookmarkStart w:id="1" w:name="_GoBack"/>
+            <w:bookmarkEnd w:id="1"/>
           </w:p>
         </w:tc>
         <w:tc>
@@ -941,6 +1021,12 @@
               <w:rPr>
                 <w:rFonts w:ascii="Arial" w:hAnsi="Arial" w:cs="Arial"/>
               </w:rPr>
+              <w:fldChar w:fldCharType="separate"/>
+            </w:r>
+            <w:r>
+              <w:rPr>
+                <w:rFonts w:ascii="Arial" w:hAnsi="Arial" w:cs="Arial"/>
+              </w:rPr>
               <w:fldChar w:fldCharType="end"/>
             </w:r>
             <w:r>
@@ -980,6 +1066,12 @@
               <w:rPr>
                 <w:rFonts w:ascii="Arial" w:hAnsi="Arial" w:cs="Arial"/>
               </w:rPr>
+              <w:fldChar w:fldCharType="separate"/>
+            </w:r>
+            <w:r>
+              <w:rPr>
+                <w:rFonts w:ascii="Arial" w:hAnsi="Arial" w:cs="Arial"/>
+              </w:rPr>
               <w:fldChar w:fldCharType="end"/>
             </w:r>
             <w:r>
@@ -1098,7 +1190,21 @@
               <w:rPr>
                 <w:rFonts w:ascii="Arial" w:hAnsi="Arial" w:cs="Arial"/>
               </w:rPr>
-              <w:t>Persona logueada con rol de Profesor.</w:t>
+              <w:t xml:space="preserve">Persona </w:t>
+            </w:r>
+            <w:proofErr w:type="spellStart"/>
+            <w:r>
+              <w:rPr>
+                <w:rFonts w:ascii="Arial" w:hAnsi="Arial" w:cs="Arial"/>
+              </w:rPr>
+              <w:t>logueada</w:t>
+            </w:r>
+            <w:proofErr w:type="spellEnd"/>
+            <w:r>
+              <w:rPr>
+                <w:rFonts w:ascii="Arial" w:hAnsi="Arial" w:cs="Arial"/>
+              </w:rPr>
+              <w:t xml:space="preserve"> con rol de Profesor.</w:t>
             </w:r>
           </w:p>
         </w:tc>
@@ -1361,8 +1467,6 @@
                 <w:lang w:val="es-ES" w:eastAsia="es-ES"/>
               </w:rPr>
             </w:pPr>
-            <w:bookmarkStart w:id="1" w:name="_GoBack"/>
-            <w:bookmarkEnd w:id="1"/>
             <w:r>
               <w:rPr>
                 <w:rFonts w:ascii="Arial" w:hAnsi="Arial" w:cs="Arial"/>
@@ -1618,21 +1722,41 @@
               <w:rPr>
                 <w:rFonts w:ascii="Arial" w:hAnsi="Arial" w:cs="Arial"/>
               </w:rPr>
-              <w:t>3 AEl profesor no le brinda la materia que desea visualizar.</w:t>
-            </w:r>
-          </w:p>
-          <w:p>
-            <w:pPr>
-              <w:pStyle w:val="Sinespaciado"/>
-              <w:rPr>
-                <w:rFonts w:ascii="Arial" w:hAnsi="Arial" w:cs="Arial"/>
-              </w:rPr>
-            </w:pPr>
-            <w:r>
-              <w:rPr>
-                <w:rFonts w:ascii="Arial" w:hAnsi="Arial" w:cs="Arial"/>
-              </w:rPr>
-              <w:t>3.A.1– Se cancela el CU.</w:t>
+              <w:t>3 A</w:t>
+            </w:r>
+            <w:r>
+              <w:rPr>
+                <w:rFonts w:ascii="Arial" w:hAnsi="Arial" w:cs="Arial"/>
+              </w:rPr>
+              <w:t xml:space="preserve"> </w:t>
+            </w:r>
+            <w:r>
+              <w:rPr>
+                <w:rFonts w:ascii="Arial" w:hAnsi="Arial" w:cs="Arial"/>
+              </w:rPr>
+              <w:t>El profesor no le brinda la materia que desea visualizar.</w:t>
+            </w:r>
+          </w:p>
+          <w:p>
+            <w:pPr>
+              <w:pStyle w:val="Sinespaciado"/>
+              <w:rPr>
+                <w:rFonts w:ascii="Arial" w:hAnsi="Arial" w:cs="Arial"/>
+              </w:rPr>
+            </w:pPr>
+            <w:proofErr w:type="gramStart"/>
+            <w:r>
+              <w:rPr>
+                <w:rFonts w:ascii="Arial" w:hAnsi="Arial" w:cs="Arial"/>
+              </w:rPr>
+              <w:t>3.A.1</w:t>
+            </w:r>
+            <w:proofErr w:type="gramEnd"/>
+            <w:r>
+              <w:rPr>
+                <w:rFonts w:ascii="Arial" w:hAnsi="Arial" w:cs="Arial"/>
+              </w:rPr>
+              <w:t>– Se cancela el CU.</w:t>
             </w:r>
           </w:p>
         </w:tc>
@@ -1669,7 +1793,19 @@
               <w:rPr>
                 <w:rFonts w:ascii="Arial" w:hAnsi="Arial" w:cs="Arial"/>
               </w:rPr>
-              <w:t>El sistema le solicita que ingrese la cátedra de la materia solicitada de la cual quiere consultar las asignaciones confirmadas.</w:t>
+              <w:t xml:space="preserve">El sistema le solicita que ingrese la cátedra </w:t>
+            </w:r>
+            <w:r>
+              <w:rPr>
+                <w:rFonts w:ascii="Arial" w:hAnsi="Arial" w:cs="Arial"/>
+              </w:rPr>
+              <w:t xml:space="preserve">y el trabajo práctico </w:t>
+            </w:r>
+            <w:r>
+              <w:rPr>
+                <w:rFonts w:ascii="Arial" w:hAnsi="Arial" w:cs="Arial"/>
+              </w:rPr>
+              <w:t>de la materia solicitada de la cual quiere consultar las asignaciones confirmadas.</w:t>
             </w:r>
           </w:p>
         </w:tc>
@@ -1726,14 +1862,26 @@
               <w:rPr>
                 <w:rFonts w:ascii="Arial" w:hAnsi="Arial" w:cs="Arial"/>
               </w:rPr>
-              <w:t xml:space="preserve">El profesor le brinda la cátedra que desea </w:t>
+              <w:t>El profesor le brinda la cátedra</w:t>
+            </w:r>
+            <w:r>
+              <w:rPr>
+                <w:rFonts w:ascii="Arial" w:hAnsi="Arial" w:cs="Arial"/>
+              </w:rPr>
+              <w:t xml:space="preserve"> y el trabajo </w:t>
             </w:r>
             <w:r>
               <w:rPr>
                 <w:rFonts w:ascii="Arial" w:hAnsi="Arial" w:cs="Arial"/>
               </w:rPr>
               <w:lastRenderedPageBreak/>
-              <w:t>visualizar.</w:t>
+              <w:t>práctico</w:t>
+            </w:r>
+            <w:r>
+              <w:rPr>
+                <w:rFonts w:ascii="Arial" w:hAnsi="Arial" w:cs="Arial"/>
+              </w:rPr>
+              <w:t xml:space="preserve"> que desea visualizar.</w:t>
             </w:r>
           </w:p>
         </w:tc>
@@ -1756,33 +1904,61 @@
                 <w:rFonts w:ascii="Arial" w:hAnsi="Arial" w:cs="Arial"/>
               </w:rPr>
             </w:pPr>
+            <w:proofErr w:type="gramStart"/>
             <w:r>
               <w:rPr>
                 <w:rFonts w:ascii="Arial" w:hAnsi="Arial" w:cs="Arial"/>
               </w:rPr>
               <w:lastRenderedPageBreak/>
-              <w:t xml:space="preserve">5.A El profesor no le brinda la </w:t>
+              <w:t>5.A</w:t>
+            </w:r>
+            <w:proofErr w:type="gramEnd"/>
+            <w:r>
+              <w:rPr>
+                <w:rFonts w:ascii="Arial" w:hAnsi="Arial" w:cs="Arial"/>
+              </w:rPr>
+              <w:t xml:space="preserve"> El profesor no le brinda la </w:t>
             </w:r>
             <w:r>
               <w:rPr>
                 <w:rFonts w:ascii="Arial" w:hAnsi="Arial" w:cs="Arial"/>
               </w:rPr>
               <w:lastRenderedPageBreak/>
-              <w:t>cátedra que desea visualizar.</w:t>
-            </w:r>
-          </w:p>
-          <w:p>
-            <w:pPr>
-              <w:pStyle w:val="Sinespaciado"/>
-              <w:rPr>
-                <w:rFonts w:ascii="Arial" w:hAnsi="Arial" w:cs="Arial"/>
-              </w:rPr>
-            </w:pPr>
-            <w:r>
-              <w:rPr>
-                <w:rFonts w:ascii="Arial" w:hAnsi="Arial" w:cs="Arial"/>
-              </w:rPr>
-              <w:t>5.A.1– Se cancela el CU.</w:t>
+              <w:t>cátedra</w:t>
+            </w:r>
+            <w:r>
+              <w:rPr>
+                <w:rFonts w:ascii="Arial" w:hAnsi="Arial" w:cs="Arial"/>
+              </w:rPr>
+              <w:t xml:space="preserve"> y el trabajo práctico</w:t>
+            </w:r>
+            <w:r>
+              <w:rPr>
+                <w:rFonts w:ascii="Arial" w:hAnsi="Arial" w:cs="Arial"/>
+              </w:rPr>
+              <w:t xml:space="preserve"> que desea visualizar.</w:t>
+            </w:r>
+          </w:p>
+          <w:p>
+            <w:pPr>
+              <w:pStyle w:val="Sinespaciado"/>
+              <w:rPr>
+                <w:rFonts w:ascii="Arial" w:hAnsi="Arial" w:cs="Arial"/>
+              </w:rPr>
+            </w:pPr>
+            <w:proofErr w:type="gramStart"/>
+            <w:r>
+              <w:rPr>
+                <w:rFonts w:ascii="Arial" w:hAnsi="Arial" w:cs="Arial"/>
+              </w:rPr>
+              <w:t>5.A.1</w:t>
+            </w:r>
+            <w:proofErr w:type="gramEnd"/>
+            <w:r>
+              <w:rPr>
+                <w:rFonts w:ascii="Arial" w:hAnsi="Arial" w:cs="Arial"/>
+              </w:rPr>
+              <w:t>– Se cancela el CU.</w:t>
             </w:r>
           </w:p>
         </w:tc>
@@ -1901,25 +2077,41 @@
                 <w:rFonts w:ascii="Arial" w:hAnsi="Arial" w:cs="Arial"/>
               </w:rPr>
             </w:pPr>
-            <w:r>
-              <w:rPr>
-                <w:rFonts w:ascii="Arial" w:hAnsi="Arial" w:cs="Arial"/>
-              </w:rPr>
-              <w:t>7.AEl profesor no ingresa la opción “Buscar Asignaciones Confirmadas”.</w:t>
-            </w:r>
-          </w:p>
-          <w:p>
-            <w:pPr>
-              <w:pStyle w:val="Sinespaciado"/>
-              <w:rPr>
-                <w:rFonts w:ascii="Arial" w:hAnsi="Arial" w:cs="Arial"/>
-              </w:rPr>
-            </w:pPr>
-            <w:r>
-              <w:rPr>
-                <w:rFonts w:ascii="Arial" w:hAnsi="Arial" w:cs="Arial"/>
-              </w:rPr>
-              <w:t>7.A.1 – Se cancela el CU.</w:t>
+            <w:proofErr w:type="gramStart"/>
+            <w:r>
+              <w:rPr>
+                <w:rFonts w:ascii="Arial" w:hAnsi="Arial" w:cs="Arial"/>
+              </w:rPr>
+              <w:t>7.AEl</w:t>
+            </w:r>
+            <w:proofErr w:type="gramEnd"/>
+            <w:r>
+              <w:rPr>
+                <w:rFonts w:ascii="Arial" w:hAnsi="Arial" w:cs="Arial"/>
+              </w:rPr>
+              <w:t xml:space="preserve"> profesor no ingresa la opción “Buscar Asignaciones Confirmadas”.</w:t>
+            </w:r>
+          </w:p>
+          <w:p>
+            <w:pPr>
+              <w:pStyle w:val="Sinespaciado"/>
+              <w:rPr>
+                <w:rFonts w:ascii="Arial" w:hAnsi="Arial" w:cs="Arial"/>
+              </w:rPr>
+            </w:pPr>
+            <w:proofErr w:type="gramStart"/>
+            <w:r>
+              <w:rPr>
+                <w:rFonts w:ascii="Arial" w:hAnsi="Arial" w:cs="Arial"/>
+              </w:rPr>
+              <w:t>7.A.1</w:t>
+            </w:r>
+            <w:proofErr w:type="gramEnd"/>
+            <w:r>
+              <w:rPr>
+                <w:rFonts w:ascii="Arial" w:hAnsi="Arial" w:cs="Arial"/>
+              </w:rPr>
+              <w:t xml:space="preserve"> – Se cancela el CU.</w:t>
             </w:r>
           </w:p>
         </w:tc>
@@ -1951,11 +2143,19 @@
                 <w:rFonts w:ascii="Arial" w:hAnsi="Arial" w:cs="Arial"/>
               </w:rPr>
             </w:pPr>
-            <w:r>
-              <w:rPr>
-                <w:rFonts w:ascii="Arial" w:hAnsi="Arial" w:cs="Arial"/>
-              </w:rPr>
-              <w:t>ElSistema busca todas las asignaciones confirmadas para la cátedra seleccionada y las encuentra.</w:t>
+            <w:proofErr w:type="spellStart"/>
+            <w:r>
+              <w:rPr>
+                <w:rFonts w:ascii="Arial" w:hAnsi="Arial" w:cs="Arial"/>
+              </w:rPr>
+              <w:t>ElSistema</w:t>
+            </w:r>
+            <w:proofErr w:type="spellEnd"/>
+            <w:r>
+              <w:rPr>
+                <w:rFonts w:ascii="Arial" w:hAnsi="Arial" w:cs="Arial"/>
+              </w:rPr>
+              <w:t xml:space="preserve"> busca todas las asignaciones confirmadas para la cátedra seleccionada y las encuentra.</w:t>
             </w:r>
           </w:p>
         </w:tc>
@@ -1977,39 +2177,63 @@
                 <w:rFonts w:ascii="Arial" w:hAnsi="Arial" w:cs="Arial"/>
               </w:rPr>
             </w:pPr>
-            <w:r>
-              <w:rPr>
-                <w:rFonts w:ascii="Arial" w:hAnsi="Arial" w:cs="Arial"/>
-              </w:rPr>
-              <w:t>8.A - El Sistema busca todas las asignaciones confirmadas que le corresponden a la cátedra y no las encuentra.</w:t>
-            </w:r>
-          </w:p>
-          <w:p>
-            <w:pPr>
-              <w:pStyle w:val="Sinespaciado"/>
-              <w:rPr>
-                <w:rFonts w:ascii="Arial" w:hAnsi="Arial" w:cs="Arial"/>
-              </w:rPr>
-            </w:pPr>
-            <w:r>
-              <w:rPr>
-                <w:rFonts w:ascii="Arial" w:hAnsi="Arial" w:cs="Arial"/>
-              </w:rPr>
-              <w:t>8.A.1 – El sistema informa al profesor que no existen asignaciones confirmadas.</w:t>
-            </w:r>
-          </w:p>
-          <w:p>
-            <w:pPr>
-              <w:pStyle w:val="Sinespaciado"/>
-              <w:rPr>
-                <w:rFonts w:ascii="Arial" w:hAnsi="Arial" w:cs="Arial"/>
-              </w:rPr>
-            </w:pPr>
-            <w:r>
-              <w:rPr>
-                <w:rFonts w:ascii="Arial" w:hAnsi="Arial" w:cs="Arial"/>
-              </w:rPr>
-              <w:t>8.A.2 – Se cancela el CU.</w:t>
+            <w:proofErr w:type="gramStart"/>
+            <w:r>
+              <w:rPr>
+                <w:rFonts w:ascii="Arial" w:hAnsi="Arial" w:cs="Arial"/>
+              </w:rPr>
+              <w:t>8.A</w:t>
+            </w:r>
+            <w:proofErr w:type="gramEnd"/>
+            <w:r>
+              <w:rPr>
+                <w:rFonts w:ascii="Arial" w:hAnsi="Arial" w:cs="Arial"/>
+              </w:rPr>
+              <w:t xml:space="preserve"> - El Sistema busca todas las asignaciones confirmadas que le corresponden a la cátedra y no las encuentra.</w:t>
+            </w:r>
+          </w:p>
+          <w:p>
+            <w:pPr>
+              <w:pStyle w:val="Sinespaciado"/>
+              <w:rPr>
+                <w:rFonts w:ascii="Arial" w:hAnsi="Arial" w:cs="Arial"/>
+              </w:rPr>
+            </w:pPr>
+            <w:proofErr w:type="gramStart"/>
+            <w:r>
+              <w:rPr>
+                <w:rFonts w:ascii="Arial" w:hAnsi="Arial" w:cs="Arial"/>
+              </w:rPr>
+              <w:t>8.A.1</w:t>
+            </w:r>
+            <w:proofErr w:type="gramEnd"/>
+            <w:r>
+              <w:rPr>
+                <w:rFonts w:ascii="Arial" w:hAnsi="Arial" w:cs="Arial"/>
+              </w:rPr>
+              <w:t xml:space="preserve"> – El sistema informa al profesor que no existen asignaciones confirmadas.</w:t>
+            </w:r>
+          </w:p>
+          <w:p>
+            <w:pPr>
+              <w:pStyle w:val="Sinespaciado"/>
+              <w:rPr>
+                <w:rFonts w:ascii="Arial" w:hAnsi="Arial" w:cs="Arial"/>
+              </w:rPr>
+            </w:pPr>
+            <w:proofErr w:type="gramStart"/>
+            <w:r>
+              <w:rPr>
+                <w:rFonts w:ascii="Arial" w:hAnsi="Arial" w:cs="Arial"/>
+              </w:rPr>
+              <w:t>8.A.2</w:t>
+            </w:r>
+            <w:proofErr w:type="gramEnd"/>
+            <w:r>
+              <w:rPr>
+                <w:rFonts w:ascii="Arial" w:hAnsi="Arial" w:cs="Arial"/>
+              </w:rPr>
+              <w:t xml:space="preserve"> – Se cancela el CU.</w:t>
             </w:r>
           </w:p>
         </w:tc>
@@ -2101,7 +2325,35 @@
               <w:rPr>
                 <w:rFonts w:ascii="Arial" w:hAnsi="Arial" w:cs="Arial"/>
               </w:rPr>
-              <w:t>El sistema le solicita al profesor que confirme si desea exportar los datos de la asignación y si es así, que explicite el tipo de exportación (pdf o xml).</w:t>
+              <w:t>El sistema le solicita al profesor que confirme si desea exportar los datos de la asignación y si es así, que explicite el tipo de exportación (</w:t>
+            </w:r>
+            <w:proofErr w:type="spellStart"/>
+            <w:r>
+              <w:rPr>
+                <w:rFonts w:ascii="Arial" w:hAnsi="Arial" w:cs="Arial"/>
+              </w:rPr>
+              <w:t>pdf</w:t>
+            </w:r>
+            <w:proofErr w:type="spellEnd"/>
+            <w:r>
+              <w:rPr>
+                <w:rFonts w:ascii="Arial" w:hAnsi="Arial" w:cs="Arial"/>
+              </w:rPr>
+              <w:t xml:space="preserve"> o </w:t>
+            </w:r>
+            <w:proofErr w:type="spellStart"/>
+            <w:r>
+              <w:rPr>
+                <w:rFonts w:ascii="Arial" w:hAnsi="Arial" w:cs="Arial"/>
+              </w:rPr>
+              <w:t>xml</w:t>
+            </w:r>
+            <w:proofErr w:type="spellEnd"/>
+            <w:r>
+              <w:rPr>
+                <w:rFonts w:ascii="Arial" w:hAnsi="Arial" w:cs="Arial"/>
+              </w:rPr>
+              <w:t>).</w:t>
             </w:r>
           </w:p>
         </w:tc>
@@ -2183,21 +2435,49 @@
               <w:rPr>
                 <w:rFonts w:ascii="Arial" w:hAnsi="Arial" w:cs="Arial"/>
               </w:rPr>
-              <w:t>11.AEl profesor no confirma que desea exportar los datos de las asignaciones y explicita el tipo de exportación.</w:t>
-            </w:r>
-          </w:p>
-          <w:p>
-            <w:pPr>
-              <w:pStyle w:val="Sinespaciado"/>
-              <w:rPr>
-                <w:rFonts w:ascii="Arial" w:hAnsi="Arial" w:cs="Arial"/>
-              </w:rPr>
-            </w:pPr>
-            <w:r>
-              <w:rPr>
-                <w:rFonts w:ascii="Arial" w:hAnsi="Arial" w:cs="Arial"/>
-              </w:rPr>
-              <w:t>11.A.1 Se cancela el CU.</w:t>
+              <w:t>11</w:t>
+            </w:r>
+            <w:proofErr w:type="gramStart"/>
+            <w:r>
+              <w:rPr>
+                <w:rFonts w:ascii="Arial" w:hAnsi="Arial" w:cs="Arial"/>
+              </w:rPr>
+              <w:t>.AEl</w:t>
+            </w:r>
+            <w:proofErr w:type="gramEnd"/>
+            <w:r>
+              <w:rPr>
+                <w:rFonts w:ascii="Arial" w:hAnsi="Arial" w:cs="Arial"/>
+              </w:rPr>
+              <w:t xml:space="preserve"> profesor no confirma que desea exportar los datos de las asignaciones y explicita el tipo de exportación.</w:t>
+            </w:r>
+          </w:p>
+          <w:p>
+            <w:pPr>
+              <w:pStyle w:val="Sinespaciado"/>
+              <w:rPr>
+                <w:rFonts w:ascii="Arial" w:hAnsi="Arial" w:cs="Arial"/>
+              </w:rPr>
+            </w:pPr>
+            <w:r>
+              <w:rPr>
+                <w:rFonts w:ascii="Arial" w:hAnsi="Arial" w:cs="Arial"/>
+              </w:rPr>
+              <w:t>11</w:t>
+            </w:r>
+            <w:proofErr w:type="gramStart"/>
+            <w:r>
+              <w:rPr>
+                <w:rFonts w:ascii="Arial" w:hAnsi="Arial" w:cs="Arial"/>
+              </w:rPr>
+              <w:t>.A.1</w:t>
+            </w:r>
+            <w:proofErr w:type="gramEnd"/>
+            <w:r>
+              <w:rPr>
+                <w:rFonts w:ascii="Arial" w:hAnsi="Arial" w:cs="Arial"/>
+              </w:rPr>
+              <w:t xml:space="preserve"> Se cancela el CU.</w:t>
             </w:r>
           </w:p>
         </w:tc>
@@ -2990,7 +3270,7 @@
 </file>
 
 <file path=word/numbering.xml><?xml version="1.0" encoding="utf-8"?>
-<w:numbering xmlns:ve="http://schemas.openxmlformats.org/markup-compatibility/2006" xmlns:o="urn:schemas-microsoft-com:office:office" xmlns:r="http://schemas.openxmlformats.org/officeDocument/2006/relationships" xmlns:m="http://schemas.openxmlformats.org/officeDocument/2006/math" xmlns:v="urn:schemas-microsoft-com:vml" xmlns:wp="http://schemas.openxmlformats.org/drawingml/2006/wordprocessingDrawing" xmlns:w10="urn:schemas-microsoft-com:office:word" xmlns:w="http://schemas.openxmlformats.org/wordprocessingml/2006/main" xmlns:wne="http://schemas.microsoft.com/office/word/2006/wordml">
+<w:numbering xmlns:wpc="http://schemas.microsoft.com/office/word/2010/wordprocessingCanvas" xmlns:mc="http://schemas.openxmlformats.org/markup-compatibility/2006" xmlns:o="urn:schemas-microsoft-com:office:office" xmlns:r="http://schemas.openxmlformats.org/officeDocument/2006/relationships" xmlns:m="http://schemas.openxmlformats.org/officeDocument/2006/math" xmlns:v="urn:schemas-microsoft-com:vml" xmlns:wp14="http://schemas.microsoft.com/office/word/2010/wordprocessingDrawing" xmlns:wp="http://schemas.openxmlformats.org/drawingml/2006/wordprocessingDrawing" xmlns:w10="urn:schemas-microsoft-com:office:word" xmlns:w="http://schemas.openxmlformats.org/wordprocessingml/2006/main" xmlns:w14="http://schemas.microsoft.com/office/word/2010/wordml" xmlns:w15="http://schemas.microsoft.com/office/word/2012/wordml" xmlns:wpg="http://schemas.microsoft.com/office/word/2010/wordprocessingGroup" xmlns:wpi="http://schemas.microsoft.com/office/word/2010/wordprocessingInk" xmlns:wne="http://schemas.microsoft.com/office/word/2006/wordml" xmlns:wps="http://schemas.microsoft.com/office/word/2010/wordprocessingShape" mc:Ignorable="w14 w15 wp14">
   <w:abstractNum w:abstractNumId="0">
     <w:nsid w:val="15267710"/>
     <w:multiLevelType w:val="hybridMultilevel"/>
@@ -3612,7 +3892,7 @@
 </file>
 
 <file path=word/styles.xml><?xml version="1.0" encoding="utf-8"?>
-<w:styles xmlns:r="http://schemas.openxmlformats.org/officeDocument/2006/relationships" xmlns:w="http://schemas.openxmlformats.org/wordprocessingml/2006/main">
+<w:styles xmlns:mc="http://schemas.openxmlformats.org/markup-compatibility/2006" xmlns:r="http://schemas.openxmlformats.org/officeDocument/2006/relationships" xmlns:w="http://schemas.openxmlformats.org/wordprocessingml/2006/main" xmlns:w14="http://schemas.microsoft.com/office/word/2010/wordml" xmlns:w15="http://schemas.microsoft.com/office/word/2012/wordml" mc:Ignorable="w14 w15">
   <w:docDefaults>
     <w:rPrDefault>
       <w:rPr>
@@ -3628,144 +3908,378 @@
       </w:pPr>
     </w:pPrDefault>
   </w:docDefaults>
-  <w:latentStyles w:defLockedState="0" w:defUIPriority="99" w:defSemiHidden="1" w:defUnhideWhenUsed="1" w:defQFormat="0" w:count="267">
-    <w:lsdException w:name="Normal" w:semiHidden="0" w:uiPriority="0" w:unhideWhenUsed="0" w:qFormat="1"/>
-    <w:lsdException w:name="heading 1" w:semiHidden="0" w:uiPriority="9" w:unhideWhenUsed="0" w:qFormat="1"/>
-    <w:lsdException w:name="heading 2" w:uiPriority="9" w:qFormat="1"/>
-    <w:lsdException w:name="heading 3" w:uiPriority="9" w:qFormat="1"/>
-    <w:lsdException w:name="heading 4" w:uiPriority="9" w:qFormat="1"/>
-    <w:lsdException w:name="heading 5" w:uiPriority="9" w:qFormat="1"/>
-    <w:lsdException w:name="heading 6" w:uiPriority="9" w:qFormat="1"/>
-    <w:lsdException w:name="heading 7" w:uiPriority="9" w:qFormat="1"/>
-    <w:lsdException w:name="heading 8" w:uiPriority="9" w:qFormat="1"/>
-    <w:lsdException w:name="heading 9" w:uiPriority="9" w:qFormat="1"/>
-    <w:lsdException w:name="toc 1" w:uiPriority="39"/>
-    <w:lsdException w:name="toc 2" w:uiPriority="39"/>
-    <w:lsdException w:name="toc 3" w:uiPriority="39"/>
-    <w:lsdException w:name="toc 4" w:uiPriority="39"/>
-    <w:lsdException w:name="toc 5" w:uiPriority="39"/>
-    <w:lsdException w:name="toc 6" w:uiPriority="39"/>
-    <w:lsdException w:name="toc 7" w:uiPriority="39"/>
-    <w:lsdException w:name="toc 8" w:uiPriority="39"/>
-    <w:lsdException w:name="toc 9" w:uiPriority="39"/>
-    <w:lsdException w:name="caption" w:uiPriority="35" w:qFormat="1"/>
-    <w:lsdException w:name="Title" w:semiHidden="0" w:uiPriority="10" w:unhideWhenUsed="0" w:qFormat="1"/>
-    <w:lsdException w:name="Default Paragraph Font" w:uiPriority="1"/>
-    <w:lsdException w:name="Subtitle" w:semiHidden="0" w:uiPriority="11" w:unhideWhenUsed="0" w:qFormat="1"/>
-    <w:lsdException w:name="Strong" w:semiHidden="0" w:uiPriority="22" w:unhideWhenUsed="0" w:qFormat="1"/>
-    <w:lsdException w:name="Emphasis" w:semiHidden="0" w:uiPriority="20" w:unhideWhenUsed="0" w:qFormat="1"/>
-    <w:lsdException w:name="Table Grid" w:semiHidden="0" w:uiPriority="59" w:unhideWhenUsed="0"/>
-    <w:lsdException w:name="Placeholder Text" w:unhideWhenUsed="0"/>
-    <w:lsdException w:name="No Spacing" w:semiHidden="0" w:uiPriority="1" w:unhideWhenUsed="0" w:qFormat="1"/>
-    <w:lsdException w:name="Light Shading" w:semiHidden="0" w:uiPriority="60" w:unhideWhenUsed="0"/>
-    <w:lsdException w:name="Light List" w:semiHidden="0" w:uiPriority="61" w:unhideWhenUsed="0"/>
-    <w:lsdException w:name="Light Grid" w:semiHidden="0" w:uiPriority="62" w:unhideWhenUsed="0"/>
-    <w:lsdException w:name="Medium Shading 1" w:semiHidden="0" w:uiPriority="63" w:unhideWhenUsed="0"/>
-    <w:lsdException w:name="Medium Shading 2" w:semiHidden="0" w:uiPriority="64" w:unhideWhenUsed="0"/>
-    <w:lsdException w:name="Medium List 1" w:semiHidden="0" w:uiPriority="65" w:unhideWhenUsed="0"/>
-    <w:lsdException w:name="Medium List 2" w:semiHidden="0" w:uiPriority="66" w:unhideWhenUsed="0"/>
-    <w:lsdException w:name="Medium Grid 1" w:semiHidden="0" w:uiPriority="67" w:unhideWhenUsed="0"/>
-    <w:lsdException w:name="Medium Grid 2" w:semiHidden="0" w:uiPriority="68" w:unhideWhenUsed="0"/>
-    <w:lsdException w:name="Medium Grid 3" w:semiHidden="0" w:uiPriority="69" w:unhideWhenUsed="0"/>
-    <w:lsdException w:name="Dark List" w:semiHidden="0" w:uiPriority="70" w:unhideWhenUsed="0"/>
-    <w:lsdException w:name="Colorful Shading" w:semiHidden="0" w:uiPriority="71" w:unhideWhenUsed="0"/>
-    <w:lsdException w:name="Colorful List" w:semiHidden="0" w:uiPriority="72" w:unhideWhenUsed="0"/>
-    <w:lsdException w:name="Colorful Grid" w:semiHidden="0" w:uiPriority="73" w:unhideWhenUsed="0"/>
-    <w:lsdException w:name="Light Shading Accent 1" w:semiHidden="0" w:uiPriority="60" w:unhideWhenUsed="0"/>
-    <w:lsdException w:name="Light List Accent 1" w:semiHidden="0" w:uiPriority="61" w:unhideWhenUsed="0"/>
-    <w:lsdException w:name="Light Grid Accent 1" w:semiHidden="0" w:uiPriority="62" w:unhideWhenUsed="0"/>
-    <w:lsdException w:name="Medium Shading 1 Accent 1" w:semiHidden="0" w:uiPriority="63" w:unhideWhenUsed="0"/>
-    <w:lsdException w:name="Medium Shading 2 Accent 1" w:semiHidden="0" w:uiPriority="64" w:unhideWhenUsed="0"/>
-    <w:lsdException w:name="Medium List 1 Accent 1" w:semiHidden="0" w:uiPriority="65" w:unhideWhenUsed="0"/>
-    <w:lsdException w:name="Revision" w:unhideWhenUsed="0"/>
-    <w:lsdException w:name="List Paragraph" w:semiHidden="0" w:uiPriority="34" w:unhideWhenUsed="0" w:qFormat="1"/>
-    <w:lsdException w:name="Quote" w:semiHidden="0" w:uiPriority="29" w:unhideWhenUsed="0" w:qFormat="1"/>
-    <w:lsdException w:name="Intense Quote" w:semiHidden="0" w:uiPriority="30" w:unhideWhenUsed="0" w:qFormat="1"/>
-    <w:lsdException w:name="Medium List 2 Accent 1" w:semiHidden="0" w:uiPriority="66" w:unhideWhenUsed="0"/>
-    <w:lsdException w:name="Medium Grid 1 Accent 1" w:semiHidden="0" w:uiPriority="67" w:unhideWhenUsed="0"/>
-    <w:lsdException w:name="Medium Grid 2 Accent 1" w:semiHidden="0" w:uiPriority="68" w:unhideWhenUsed="0"/>
-    <w:lsdException w:name="Medium Grid 3 Accent 1" w:semiHidden="0" w:uiPriority="69" w:unhideWhenUsed="0"/>
-    <w:lsdException w:name="Dark List Accent 1" w:semiHidden="0" w:uiPriority="70" w:unhideWhenUsed="0"/>
-    <w:lsdException w:name="Colorful Shading Accent 1" w:semiHidden="0" w:uiPriority="71" w:unhideWhenUsed="0"/>
-    <w:lsdException w:name="Colorful List Accent 1" w:semiHidden="0" w:uiPriority="72" w:unhideWhenUsed="0"/>
-    <w:lsdException w:name="Colorful Grid Accent 1" w:semiHidden="0" w:uiPriority="73" w:unhideWhenUsed="0"/>
-    <w:lsdException w:name="Light Shading Accent 2" w:semiHidden="0" w:uiPriority="60" w:unhideWhenUsed="0"/>
-    <w:lsdException w:name="Light List Accent 2" w:semiHidden="0" w:uiPriority="61" w:unhideWhenUsed="0"/>
-    <w:lsdException w:name="Light Grid Accent 2" w:semiHidden="0" w:uiPriority="62" w:unhideWhenUsed="0"/>
-    <w:lsdException w:name="Medium Shading 1 Accent 2" w:semiHidden="0" w:uiPriority="63" w:unhideWhenUsed="0"/>
-    <w:lsdException w:name="Medium Shading 2 Accent 2" w:semiHidden="0" w:uiPriority="64" w:unhideWhenUsed="0"/>
-    <w:lsdException w:name="Medium List 1 Accent 2" w:semiHidden="0" w:uiPriority="65" w:unhideWhenUsed="0"/>
-    <w:lsdException w:name="Medium List 2 Accent 2" w:semiHidden="0" w:uiPriority="66" w:unhideWhenUsed="0"/>
-    <w:lsdException w:name="Medium Grid 1 Accent 2" w:semiHidden="0" w:uiPriority="67" w:unhideWhenUsed="0"/>
-    <w:lsdException w:name="Medium Grid 2 Accent 2" w:semiHidden="0" w:uiPriority="68" w:unhideWhenUsed="0"/>
-    <w:lsdException w:name="Medium Grid 3 Accent 2" w:semiHidden="0" w:uiPriority="69" w:unhideWhenUsed="0"/>
-    <w:lsdException w:name="Dark List Accent 2" w:semiHidden="0" w:uiPriority="70" w:unhideWhenUsed="0"/>
-    <w:lsdException w:name="Colorful Shading Accent 2" w:semiHidden="0" w:uiPriority="71" w:unhideWhenUsed="0"/>
-    <w:lsdException w:name="Colorful List Accent 2" w:semiHidden="0" w:uiPriority="72" w:unhideWhenUsed="0"/>
-    <w:lsdException w:name="Colorful Grid Accent 2" w:semiHidden="0" w:uiPriority="73" w:unhideWhenUsed="0"/>
-    <w:lsdException w:name="Light Shading Accent 3" w:semiHidden="0" w:uiPriority="60" w:unhideWhenUsed="0"/>
-    <w:lsdException w:name="Light List Accent 3" w:semiHidden="0" w:uiPriority="61" w:unhideWhenUsed="0"/>
-    <w:lsdException w:name="Light Grid Accent 3" w:semiHidden="0" w:uiPriority="62" w:unhideWhenUsed="0"/>
-    <w:lsdException w:name="Medium Shading 1 Accent 3" w:semiHidden="0" w:uiPriority="63" w:unhideWhenUsed="0"/>
-    <w:lsdException w:name="Medium Shading 2 Accent 3" w:semiHidden="0" w:uiPriority="64" w:unhideWhenUsed="0"/>
-    <w:lsdException w:name="Medium List 1 Accent 3" w:semiHidden="0" w:uiPriority="65" w:unhideWhenUsed="0"/>
-    <w:lsdException w:name="Medium List 2 Accent 3" w:semiHidden="0" w:uiPriority="66" w:unhideWhenUsed="0"/>
-    <w:lsdException w:name="Medium Grid 1 Accent 3" w:semiHidden="0" w:uiPriority="67" w:unhideWhenUsed="0"/>
-    <w:lsdException w:name="Medium Grid 2 Accent 3" w:semiHidden="0" w:uiPriority="68" w:unhideWhenUsed="0"/>
-    <w:lsdException w:name="Medium Grid 3 Accent 3" w:semiHidden="0" w:uiPriority="69" w:unhideWhenUsed="0"/>
-    <w:lsdException w:name="Dark List Accent 3" w:semiHidden="0" w:uiPriority="70" w:unhideWhenUsed="0"/>
-    <w:lsdException w:name="Colorful Shading Accent 3" w:semiHidden="0" w:uiPriority="71" w:unhideWhenUsed="0"/>
-    <w:lsdException w:name="Colorful List Accent 3" w:semiHidden="0" w:uiPriority="72" w:unhideWhenUsed="0"/>
-    <w:lsdException w:name="Colorful Grid Accent 3" w:semiHidden="0" w:uiPriority="73" w:unhideWhenUsed="0"/>
-    <w:lsdException w:name="Light Shading Accent 4" w:semiHidden="0" w:uiPriority="60" w:unhideWhenUsed="0"/>
-    <w:lsdException w:name="Light List Accent 4" w:semiHidden="0" w:uiPriority="61" w:unhideWhenUsed="0"/>
-    <w:lsdException w:name="Light Grid Accent 4" w:semiHidden="0" w:uiPriority="62" w:unhideWhenUsed="0"/>
-    <w:lsdException w:name="Medium Shading 1 Accent 4" w:semiHidden="0" w:uiPriority="63" w:unhideWhenUsed="0"/>
-    <w:lsdException w:name="Medium Shading 2 Accent 4" w:semiHidden="0" w:uiPriority="64" w:unhideWhenUsed="0"/>
-    <w:lsdException w:name="Medium List 1 Accent 4" w:semiHidden="0" w:uiPriority="65" w:unhideWhenUsed="0"/>
-    <w:lsdException w:name="Medium List 2 Accent 4" w:semiHidden="0" w:uiPriority="66" w:unhideWhenUsed="0"/>
-    <w:lsdException w:name="Medium Grid 1 Accent 4" w:semiHidden="0" w:uiPriority="67" w:unhideWhenUsed="0"/>
-    <w:lsdException w:name="Medium Grid 2 Accent 4" w:semiHidden="0" w:uiPriority="68" w:unhideWhenUsed="0"/>
-    <w:lsdException w:name="Medium Grid 3 Accent 4" w:semiHidden="0" w:uiPriority="69" w:unhideWhenUsed="0"/>
-    <w:lsdException w:name="Dark List Accent 4" w:semiHidden="0" w:uiPriority="70" w:unhideWhenUsed="0"/>
-    <w:lsdException w:name="Colorful Shading Accent 4" w:semiHidden="0" w:uiPriority="71" w:unhideWhenUsed="0"/>
-    <w:lsdException w:name="Colorful List Accent 4" w:semiHidden="0" w:uiPriority="72" w:unhideWhenUsed="0"/>
-    <w:lsdException w:name="Colorful Grid Accent 4" w:semiHidden="0" w:uiPriority="73" w:unhideWhenUsed="0"/>
-    <w:lsdException w:name="Light Shading Accent 5" w:semiHidden="0" w:uiPriority="60" w:unhideWhenUsed="0"/>
-    <w:lsdException w:name="Light List Accent 5" w:semiHidden="0" w:uiPriority="61" w:unhideWhenUsed="0"/>
-    <w:lsdException w:name="Light Grid Accent 5" w:semiHidden="0" w:uiPriority="62" w:unhideWhenUsed="0"/>
-    <w:lsdException w:name="Medium Shading 1 Accent 5" w:semiHidden="0" w:uiPriority="63" w:unhideWhenUsed="0"/>
-    <w:lsdException w:name="Medium Shading 2 Accent 5" w:semiHidden="0" w:uiPriority="64" w:unhideWhenUsed="0"/>
-    <w:lsdException w:name="Medium List 1 Accent 5" w:semiHidden="0" w:uiPriority="65" w:unhideWhenUsed="0"/>
-    <w:lsdException w:name="Medium List 2 Accent 5" w:semiHidden="0" w:uiPriority="66" w:unhideWhenUsed="0"/>
-    <w:lsdException w:name="Medium Grid 1 Accent 5" w:semiHidden="0" w:uiPriority="67" w:unhideWhenUsed="0"/>
-    <w:lsdException w:name="Medium Grid 2 Accent 5" w:semiHidden="0" w:uiPriority="68" w:unhideWhenUsed="0"/>
-    <w:lsdException w:name="Medium Grid 3 Accent 5" w:semiHidden="0" w:uiPriority="69" w:unhideWhenUsed="0"/>
-    <w:lsdException w:name="Dark List Accent 5" w:semiHidden="0" w:uiPriority="70" w:unhideWhenUsed="0"/>
-    <w:lsdException w:name="Colorful Shading Accent 5" w:semiHidden="0" w:uiPriority="71" w:unhideWhenUsed="0"/>
-    <w:lsdException w:name="Colorful List Accent 5" w:semiHidden="0" w:uiPriority="72" w:unhideWhenUsed="0"/>
-    <w:lsdException w:name="Colorful Grid Accent 5" w:semiHidden="0" w:uiPriority="73" w:unhideWhenUsed="0"/>
-    <w:lsdException w:name="Light Shading Accent 6" w:semiHidden="0" w:uiPriority="60" w:unhideWhenUsed="0"/>
-    <w:lsdException w:name="Light List Accent 6" w:semiHidden="0" w:uiPriority="61" w:unhideWhenUsed="0"/>
-    <w:lsdException w:name="Light Grid Accent 6" w:semiHidden="0" w:uiPriority="62" w:unhideWhenUsed="0"/>
-    <w:lsdException w:name="Medium Shading 1 Accent 6" w:semiHidden="0" w:uiPriority="63" w:unhideWhenUsed="0"/>
-    <w:lsdException w:name="Medium Shading 2 Accent 6" w:semiHidden="0" w:uiPriority="64" w:unhideWhenUsed="0"/>
-    <w:lsdException w:name="Medium List 1 Accent 6" w:semiHidden="0" w:uiPriority="65" w:unhideWhenUsed="0"/>
-    <w:lsdException w:name="Medium List 2 Accent 6" w:semiHidden="0" w:uiPriority="66" w:unhideWhenUsed="0"/>
-    <w:lsdException w:name="Medium Grid 1 Accent 6" w:semiHidden="0" w:uiPriority="67" w:unhideWhenUsed="0"/>
-    <w:lsdException w:name="Medium Grid 2 Accent 6" w:semiHidden="0" w:uiPriority="68" w:unhideWhenUsed="0"/>
-    <w:lsdException w:name="Medium Grid 3 Accent 6" w:semiHidden="0" w:uiPriority="69" w:unhideWhenUsed="0"/>
-    <w:lsdException w:name="Dark List Accent 6" w:semiHidden="0" w:uiPriority="70" w:unhideWhenUsed="0"/>
-    <w:lsdException w:name="Colorful Shading Accent 6" w:semiHidden="0" w:uiPriority="71" w:unhideWhenUsed="0"/>
-    <w:lsdException w:name="Colorful List Accent 6" w:semiHidden="0" w:uiPriority="72" w:unhideWhenUsed="0"/>
-    <w:lsdException w:name="Colorful Grid Accent 6" w:semiHidden="0" w:uiPriority="73" w:unhideWhenUsed="0"/>
-    <w:lsdException w:name="Subtle Emphasis" w:semiHidden="0" w:uiPriority="19" w:unhideWhenUsed="0" w:qFormat="1"/>
-    <w:lsdException w:name="Intense Emphasis" w:semiHidden="0" w:uiPriority="21" w:unhideWhenUsed="0" w:qFormat="1"/>
-    <w:lsdException w:name="Subtle Reference" w:semiHidden="0" w:uiPriority="31" w:unhideWhenUsed="0" w:qFormat="1"/>
-    <w:lsdException w:name="Intense Reference" w:semiHidden="0" w:uiPriority="32" w:unhideWhenUsed="0" w:qFormat="1"/>
-    <w:lsdException w:name="Book Title" w:semiHidden="0" w:uiPriority="33" w:unhideWhenUsed="0" w:qFormat="1"/>
-    <w:lsdException w:name="Bibliography" w:uiPriority="37"/>
-    <w:lsdException w:name="TOC Heading" w:uiPriority="39" w:qFormat="1"/>
+  <w:latentStyles w:defLockedState="0" w:defUIPriority="99" w:defSemiHidden="0" w:defUnhideWhenUsed="0" w:defQFormat="0" w:count="371">
+    <w:lsdException w:name="Normal" w:uiPriority="0" w:qFormat="1"/>
+    <w:lsdException w:name="heading 1" w:uiPriority="9" w:qFormat="1"/>
+    <w:lsdException w:name="heading 2" w:semiHidden="1" w:uiPriority="9" w:unhideWhenUsed="1" w:qFormat="1"/>
+    <w:lsdException w:name="heading 3" w:semiHidden="1" w:uiPriority="9" w:unhideWhenUsed="1" w:qFormat="1"/>
+    <w:lsdException w:name="heading 4" w:semiHidden="1" w:uiPriority="9" w:unhideWhenUsed="1" w:qFormat="1"/>
+    <w:lsdException w:name="heading 5" w:semiHidden="1" w:uiPriority="9" w:unhideWhenUsed="1" w:qFormat="1"/>
+    <w:lsdException w:name="heading 6" w:semiHidden="1" w:uiPriority="9" w:unhideWhenUsed="1" w:qFormat="1"/>
+    <w:lsdException w:name="heading 7" w:semiHidden="1" w:uiPriority="9" w:unhideWhenUsed="1" w:qFormat="1"/>
+    <w:lsdException w:name="heading 8" w:semiHidden="1" w:uiPriority="9" w:unhideWhenUsed="1" w:qFormat="1"/>
+    <w:lsdException w:name="heading 9" w:semiHidden="1" w:uiPriority="9" w:unhideWhenUsed="1" w:qFormat="1"/>
+    <w:lsdException w:name="index 1" w:semiHidden="1" w:unhideWhenUsed="1"/>
+    <w:lsdException w:name="index 2" w:semiHidden="1" w:unhideWhenUsed="1"/>
+    <w:lsdException w:name="index 3" w:semiHidden="1" w:unhideWhenUsed="1"/>
+    <w:lsdException w:name="index 4" w:semiHidden="1" w:unhideWhenUsed="1"/>
+    <w:lsdException w:name="index 5" w:semiHidden="1" w:unhideWhenUsed="1"/>
+    <w:lsdException w:name="index 6" w:semiHidden="1" w:unhideWhenUsed="1"/>
+    <w:lsdException w:name="index 7" w:semiHidden="1" w:unhideWhenUsed="1"/>
+    <w:lsdException w:name="index 8" w:semiHidden="1" w:unhideWhenUsed="1"/>
+    <w:lsdException w:name="index 9" w:semiHidden="1" w:unhideWhenUsed="1"/>
+    <w:lsdException w:name="toc 1" w:semiHidden="1" w:uiPriority="39" w:unhideWhenUsed="1"/>
+    <w:lsdException w:name="toc 2" w:semiHidden="1" w:uiPriority="39" w:unhideWhenUsed="1"/>
+    <w:lsdException w:name="toc 3" w:semiHidden="1" w:uiPriority="39" w:unhideWhenUsed="1"/>
+    <w:lsdException w:name="toc 4" w:semiHidden="1" w:uiPriority="39" w:unhideWhenUsed="1"/>
+    <w:lsdException w:name="toc 5" w:semiHidden="1" w:uiPriority="39" w:unhideWhenUsed="1"/>
+    <w:lsdException w:name="toc 6" w:semiHidden="1" w:uiPriority="39" w:unhideWhenUsed="1"/>
+    <w:lsdException w:name="toc 7" w:semiHidden="1" w:uiPriority="39" w:unhideWhenUsed="1"/>
+    <w:lsdException w:name="toc 8" w:semiHidden="1" w:uiPriority="39" w:unhideWhenUsed="1"/>
+    <w:lsdException w:name="toc 9" w:semiHidden="1" w:uiPriority="39" w:unhideWhenUsed="1"/>
+    <w:lsdException w:name="Normal Indent" w:semiHidden="1" w:unhideWhenUsed="1"/>
+    <w:lsdException w:name="footnote text" w:semiHidden="1" w:unhideWhenUsed="1"/>
+    <w:lsdException w:name="annotation text" w:semiHidden="1" w:unhideWhenUsed="1"/>
+    <w:lsdException w:name="header" w:semiHidden="1" w:unhideWhenUsed="1"/>
+    <w:lsdException w:name="footer" w:semiHidden="1" w:unhideWhenUsed="1"/>
+    <w:lsdException w:name="index heading" w:semiHidden="1" w:unhideWhenUsed="1"/>
+    <w:lsdException w:name="caption" w:semiHidden="1" w:uiPriority="35" w:unhideWhenUsed="1" w:qFormat="1"/>
+    <w:lsdException w:name="table of figures" w:semiHidden="1" w:unhideWhenUsed="1"/>
+    <w:lsdException w:name="envelope address" w:semiHidden="1" w:unhideWhenUsed="1"/>
+    <w:lsdException w:name="envelope return" w:semiHidden="1" w:unhideWhenUsed="1"/>
+    <w:lsdException w:name="footnote reference" w:semiHidden="1" w:unhideWhenUsed="1"/>
+    <w:lsdException w:name="annotation reference" w:semiHidden="1" w:unhideWhenUsed="1"/>
+    <w:lsdException w:name="line number" w:semiHidden="1" w:unhideWhenUsed="1"/>
+    <w:lsdException w:name="page number" w:semiHidden="1" w:unhideWhenUsed="1"/>
+    <w:lsdException w:name="endnote reference" w:semiHidden="1" w:unhideWhenUsed="1"/>
+    <w:lsdException w:name="endnote text" w:semiHidden="1" w:unhideWhenUsed="1"/>
+    <w:lsdException w:name="table of authorities" w:semiHidden="1" w:unhideWhenUsed="1"/>
+    <w:lsdException w:name="macro" w:semiHidden="1" w:unhideWhenUsed="1"/>
+    <w:lsdException w:name="toa heading" w:semiHidden="1" w:unhideWhenUsed="1"/>
+    <w:lsdException w:name="List" w:semiHidden="1" w:unhideWhenUsed="1"/>
+    <w:lsdException w:name="List Bullet" w:semiHidden="1" w:unhideWhenUsed="1"/>
+    <w:lsdException w:name="List Number" w:semiHidden="1" w:unhideWhenUsed="1"/>
+    <w:lsdException w:name="List 2" w:semiHidden="1" w:unhideWhenUsed="1"/>
+    <w:lsdException w:name="List 3" w:semiHidden="1" w:unhideWhenUsed="1"/>
+    <w:lsdException w:name="List 4" w:semiHidden="1" w:unhideWhenUsed="1"/>
+    <w:lsdException w:name="List 5" w:semiHidden="1" w:unhideWhenUsed="1"/>
+    <w:lsdException w:name="List Bullet 2" w:semiHidden="1" w:unhideWhenUsed="1"/>
+    <w:lsdException w:name="List Bullet 3" w:semiHidden="1" w:unhideWhenUsed="1"/>
+    <w:lsdException w:name="List Bullet 4" w:semiHidden="1" w:unhideWhenUsed="1"/>
+    <w:lsdException w:name="List Bullet 5" w:semiHidden="1" w:unhideWhenUsed="1"/>
+    <w:lsdException w:name="List Number 2" w:semiHidden="1" w:unhideWhenUsed="1"/>
+    <w:lsdException w:name="List Number 3" w:semiHidden="1" w:unhideWhenUsed="1"/>
+    <w:lsdException w:name="List Number 4" w:semiHidden="1" w:unhideWhenUsed="1"/>
+    <w:lsdException w:name="List Number 5" w:semiHidden="1" w:unhideWhenUsed="1"/>
+    <w:lsdException w:name="Title" w:uiPriority="10" w:qFormat="1"/>
+    <w:lsdException w:name="Closing" w:semiHidden="1" w:unhideWhenUsed="1"/>
+    <w:lsdException w:name="Signature" w:semiHidden="1" w:unhideWhenUsed="1"/>
+    <w:lsdException w:name="Default Paragraph Font" w:semiHidden="1" w:uiPriority="1" w:unhideWhenUsed="1"/>
+    <w:lsdException w:name="Body Text" w:semiHidden="1" w:unhideWhenUsed="1"/>
+    <w:lsdException w:name="Body Text Indent" w:semiHidden="1" w:unhideWhenUsed="1"/>
+    <w:lsdException w:name="List Continue" w:semiHidden="1" w:unhideWhenUsed="1"/>
+    <w:lsdException w:name="List Continue 2" w:semiHidden="1" w:unhideWhenUsed="1"/>
+    <w:lsdException w:name="List Continue 3" w:semiHidden="1" w:unhideWhenUsed="1"/>
+    <w:lsdException w:name="List Continue 4" w:semiHidden="1" w:unhideWhenUsed="1"/>
+    <w:lsdException w:name="List Continue 5" w:semiHidden="1" w:unhideWhenUsed="1"/>
+    <w:lsdException w:name="Message Header" w:semiHidden="1" w:unhideWhenUsed="1"/>
+    <w:lsdException w:name="Subtitle" w:uiPriority="11" w:qFormat="1"/>
+    <w:lsdException w:name="Salutation" w:semiHidden="1" w:unhideWhenUsed="1"/>
+    <w:lsdException w:name="Date" w:semiHidden="1" w:unhideWhenUsed="1"/>
+    <w:lsdException w:name="Body Text First Indent" w:semiHidden="1" w:unhideWhenUsed="1"/>
+    <w:lsdException w:name="Body Text First Indent 2" w:semiHidden="1" w:unhideWhenUsed="1"/>
+    <w:lsdException w:name="Note Heading" w:semiHidden="1" w:unhideWhenUsed="1"/>
+    <w:lsdException w:name="Body Text 2" w:semiHidden="1" w:unhideWhenUsed="1"/>
+    <w:lsdException w:name="Body Text 3" w:semiHidden="1" w:unhideWhenUsed="1"/>
+    <w:lsdException w:name="Body Text Indent 2" w:semiHidden="1" w:unhideWhenUsed="1"/>
+    <w:lsdException w:name="Body Text Indent 3" w:semiHidden="1" w:unhideWhenUsed="1"/>
+    <w:lsdException w:name="Block Text" w:semiHidden="1" w:unhideWhenUsed="1"/>
+    <w:lsdException w:name="Hyperlink" w:semiHidden="1" w:unhideWhenUsed="1"/>
+    <w:lsdException w:name="FollowedHyperlink" w:semiHidden="1" w:unhideWhenUsed="1"/>
+    <w:lsdException w:name="Strong" w:uiPriority="22" w:qFormat="1"/>
+    <w:lsdException w:name="Emphasis" w:uiPriority="20" w:qFormat="1"/>
+    <w:lsdException w:name="Document Map" w:semiHidden="1" w:unhideWhenUsed="1"/>
+    <w:lsdException w:name="Plain Text" w:semiHidden="1" w:unhideWhenUsed="1"/>
+    <w:lsdException w:name="E-mail Signature" w:semiHidden="1" w:unhideWhenUsed="1"/>
+    <w:lsdException w:name="HTML Top of Form" w:semiHidden="1" w:unhideWhenUsed="1"/>
+    <w:lsdException w:name="HTML Bottom of Form" w:semiHidden="1" w:unhideWhenUsed="1"/>
+    <w:lsdException w:name="Normal (Web)" w:semiHidden="1" w:unhideWhenUsed="1"/>
+    <w:lsdException w:name="HTML Acronym" w:semiHidden="1" w:unhideWhenUsed="1"/>
+    <w:lsdException w:name="HTML Address" w:semiHidden="1" w:unhideWhenUsed="1"/>
+    <w:lsdException w:name="HTML Cite" w:semiHidden="1" w:unhideWhenUsed="1"/>
+    <w:lsdException w:name="HTML Code" w:semiHidden="1" w:unhideWhenUsed="1"/>
+    <w:lsdException w:name="HTML Definition" w:semiHidden="1" w:unhideWhenUsed="1"/>
+    <w:lsdException w:name="HTML Keyboard" w:semiHidden="1" w:unhideWhenUsed="1"/>
+    <w:lsdException w:name="HTML Preformatted" w:semiHidden="1" w:unhideWhenUsed="1"/>
+    <w:lsdException w:name="HTML Sample" w:semiHidden="1" w:unhideWhenUsed="1"/>
+    <w:lsdException w:name="HTML Typewriter" w:semiHidden="1" w:unhideWhenUsed="1"/>
+    <w:lsdException w:name="HTML Variable" w:semiHidden="1" w:unhideWhenUsed="1"/>
+    <w:lsdException w:name="Normal Table" w:semiHidden="1" w:unhideWhenUsed="1"/>
+    <w:lsdException w:name="annotation subject" w:semiHidden="1" w:unhideWhenUsed="1"/>
+    <w:lsdException w:name="No List" w:semiHidden="1" w:unhideWhenUsed="1"/>
+    <w:lsdException w:name="Outline List 1" w:semiHidden="1" w:unhideWhenUsed="1"/>
+    <w:lsdException w:name="Outline List 2" w:semiHidden="1" w:unhideWhenUsed="1"/>
+    <w:lsdException w:name="Outline List 3" w:semiHidden="1" w:unhideWhenUsed="1"/>
+    <w:lsdException w:name="Table Simple 1" w:semiHidden="1" w:unhideWhenUsed="1"/>
+    <w:lsdException w:name="Table Simple 2" w:semiHidden="1" w:unhideWhenUsed="1"/>
+    <w:lsdException w:name="Table Simple 3" w:semiHidden="1" w:unhideWhenUsed="1"/>
+    <w:lsdException w:name="Table Classic 1" w:semiHidden="1" w:unhideWhenUsed="1"/>
+    <w:lsdException w:name="Table Classic 2" w:semiHidden="1" w:unhideWhenUsed="1"/>
+    <w:lsdException w:name="Table Classic 3" w:semiHidden="1" w:unhideWhenUsed="1"/>
+    <w:lsdException w:name="Table Classic 4" w:semiHidden="1" w:unhideWhenUsed="1"/>
+    <w:lsdException w:name="Table Colorful 1" w:semiHidden="1" w:unhideWhenUsed="1"/>
+    <w:lsdException w:name="Table Colorful 2" w:semiHidden="1" w:unhideWhenUsed="1"/>
+    <w:lsdException w:name="Table Colorful 3" w:semiHidden="1" w:unhideWhenUsed="1"/>
+    <w:lsdException w:name="Table Columns 1" w:semiHidden="1" w:unhideWhenUsed="1"/>
+    <w:lsdException w:name="Table Columns 2" w:semiHidden="1" w:unhideWhenUsed="1"/>
+    <w:lsdException w:name="Table Columns 3" w:semiHidden="1" w:unhideWhenUsed="1"/>
+    <w:lsdException w:name="Table Columns 4" w:semiHidden="1" w:unhideWhenUsed="1"/>
+    <w:lsdException w:name="Table Columns 5" w:semiHidden="1" w:unhideWhenUsed="1"/>
+    <w:lsdException w:name="Table Grid 1" w:semiHidden="1" w:unhideWhenUsed="1"/>
+    <w:lsdException w:name="Table Grid 2" w:semiHidden="1" w:unhideWhenUsed="1"/>
+    <w:lsdException w:name="Table Grid 3" w:semiHidden="1" w:unhideWhenUsed="1"/>
+    <w:lsdException w:name="Table Grid 4" w:semiHidden="1" w:unhideWhenUsed="1"/>
+    <w:lsdException w:name="Table Grid 5" w:semiHidden="1" w:unhideWhenUsed="1"/>
+    <w:lsdException w:name="Table Grid 6" w:semiHidden="1" w:unhideWhenUsed="1"/>
+    <w:lsdException w:name="Table Grid 7" w:semiHidden="1" w:unhideWhenUsed="1"/>
+    <w:lsdException w:name="Table Grid 8" w:semiHidden="1" w:unhideWhenUsed="1"/>
+    <w:lsdException w:name="Table List 1" w:semiHidden="1" w:unhideWhenUsed="1"/>
+    <w:lsdException w:name="Table List 2" w:semiHidden="1" w:unhideWhenUsed="1"/>
+    <w:lsdException w:name="Table List 3" w:semiHidden="1" w:unhideWhenUsed="1"/>
+    <w:lsdException w:name="Table List 4" w:semiHidden="1" w:unhideWhenUsed="1"/>
+    <w:lsdException w:name="Table List 5" w:semiHidden="1" w:unhideWhenUsed="1"/>
+    <w:lsdException w:name="Table List 6" w:semiHidden="1" w:unhideWhenUsed="1"/>
+    <w:lsdException w:name="Table List 7" w:semiHidden="1" w:unhideWhenUsed="1"/>
+    <w:lsdException w:name="Table List 8" w:semiHidden="1" w:unhideWhenUsed="1"/>
+    <w:lsdException w:name="Table 3D effects 1" w:semiHidden="1" w:unhideWhenUsed="1"/>
+    <w:lsdException w:name="Table 3D effects 2" w:semiHidden="1" w:unhideWhenUsed="1"/>
+    <w:lsdException w:name="Table 3D effects 3" w:semiHidden="1" w:unhideWhenUsed="1"/>
+    <w:lsdException w:name="Table Contemporary" w:semiHidden="1" w:unhideWhenUsed="1"/>
+    <w:lsdException w:name="Table Elegant" w:semiHidden="1" w:unhideWhenUsed="1"/>
+    <w:lsdException w:name="Table Professional" w:semiHidden="1" w:unhideWhenUsed="1"/>
+    <w:lsdException w:name="Table Subtle 1" w:semiHidden="1" w:unhideWhenUsed="1"/>
+    <w:lsdException w:name="Table Subtle 2" w:semiHidden="1" w:unhideWhenUsed="1"/>
+    <w:lsdException w:name="Table Web 1" w:semiHidden="1" w:unhideWhenUsed="1"/>
+    <w:lsdException w:name="Table Web 2" w:semiHidden="1" w:unhideWhenUsed="1"/>
+    <w:lsdException w:name="Table Web 3" w:semiHidden="1" w:unhideWhenUsed="1"/>
+    <w:lsdException w:name="Balloon Text" w:semiHidden="1" w:unhideWhenUsed="1"/>
+    <w:lsdException w:name="Table Grid" w:uiPriority="59"/>
+    <w:lsdException w:name="Table Theme" w:semiHidden="1" w:unhideWhenUsed="1"/>
+    <w:lsdException w:name="Placeholder Text" w:semiHidden="1"/>
+    <w:lsdException w:name="No Spacing" w:uiPriority="1" w:qFormat="1"/>
+    <w:lsdException w:name="Light Shading" w:uiPriority="60"/>
+    <w:lsdException w:name="Light List" w:uiPriority="61"/>
+    <w:lsdException w:name="Light Grid" w:uiPriority="62"/>
+    <w:lsdException w:name="Medium Shading 1" w:uiPriority="63"/>
+    <w:lsdException w:name="Medium Shading 2" w:uiPriority="64"/>
+    <w:lsdException w:name="Medium List 1" w:uiPriority="65"/>
+    <w:lsdException w:name="Medium List 2" w:uiPriority="66"/>
+    <w:lsdException w:name="Medium Grid 1" w:uiPriority="67"/>
+    <w:lsdException w:name="Medium Grid 2" w:uiPriority="68"/>
+    <w:lsdException w:name="Medium Grid 3" w:uiPriority="69"/>
+    <w:lsdException w:name="Dark List" w:uiPriority="70"/>
+    <w:lsdException w:name="Colorful Shading" w:uiPriority="71"/>
+    <w:lsdException w:name="Colorful List" w:uiPriority="72"/>
+    <w:lsdException w:name="Colorful Grid" w:uiPriority="73"/>
+    <w:lsdException w:name="Light Shading Accent 1" w:uiPriority="60"/>
+    <w:lsdException w:name="Light List Accent 1" w:uiPriority="61"/>
+    <w:lsdException w:name="Light Grid Accent 1" w:uiPriority="62"/>
+    <w:lsdException w:name="Medium Shading 1 Accent 1" w:uiPriority="63"/>
+    <w:lsdException w:name="Medium Shading 2 Accent 1" w:uiPriority="64"/>
+    <w:lsdException w:name="Medium List 1 Accent 1" w:uiPriority="65"/>
+    <w:lsdException w:name="Revision" w:semiHidden="1"/>
+    <w:lsdException w:name="List Paragraph" w:uiPriority="34" w:qFormat="1"/>
+    <w:lsdException w:name="Quote" w:uiPriority="29" w:qFormat="1"/>
+    <w:lsdException w:name="Intense Quote" w:uiPriority="30" w:qFormat="1"/>
+    <w:lsdException w:name="Medium List 2 Accent 1" w:uiPriority="66"/>
+    <w:lsdException w:name="Medium Grid 1 Accent 1" w:uiPriority="67"/>
+    <w:lsdException w:name="Medium Grid 2 Accent 1" w:uiPriority="68"/>
+    <w:lsdException w:name="Medium Grid 3 Accent 1" w:uiPriority="69"/>
+    <w:lsdException w:name="Dark List Accent 1" w:uiPriority="70"/>
+    <w:lsdException w:name="Colorful Shading Accent 1" w:uiPriority="71"/>
+    <w:lsdException w:name="Colorful List Accent 1" w:uiPriority="72"/>
+    <w:lsdException w:name="Colorful Grid Accent 1" w:uiPriority="73"/>
+    <w:lsdException w:name="Light Shading Accent 2" w:uiPriority="60"/>
+    <w:lsdException w:name="Light List Accent 2" w:uiPriority="61"/>
+    <w:lsdException w:name="Light Grid Accent 2" w:uiPriority="62"/>
+    <w:lsdException w:name="Medium Shading 1 Accent 2" w:uiPriority="63"/>
+    <w:lsdException w:name="Medium Shading 2 Accent 2" w:uiPriority="64"/>
+    <w:lsdException w:name="Medium List 1 Accent 2" w:uiPriority="65"/>
+    <w:lsdException w:name="Medium List 2 Accent 2" w:uiPriority="66"/>
+    <w:lsdException w:name="Medium Grid 1 Accent 2" w:uiPriority="67"/>
+    <w:lsdException w:name="Medium Grid 2 Accent 2" w:uiPriority="68"/>
+    <w:lsdException w:name="Medium Grid 3 Accent 2" w:uiPriority="69"/>
+    <w:lsdException w:name="Dark List Accent 2" w:uiPriority="70"/>
+    <w:lsdException w:name="Colorful Shading Accent 2" w:uiPriority="71"/>
+    <w:lsdException w:name="Colorful List Accent 2" w:uiPriority="72"/>
+    <w:lsdException w:name="Colorful Grid Accent 2" w:uiPriority="73"/>
+    <w:lsdException w:name="Light Shading Accent 3" w:uiPriority="60"/>
+    <w:lsdException w:name="Light List Accent 3" w:uiPriority="61"/>
+    <w:lsdException w:name="Light Grid Accent 3" w:uiPriority="62"/>
+    <w:lsdException w:name="Medium Shading 1 Accent 3" w:uiPriority="63"/>
+    <w:lsdException w:name="Medium Shading 2 Accent 3" w:uiPriority="64"/>
+    <w:lsdException w:name="Medium List 1 Accent 3" w:uiPriority="65"/>
+    <w:lsdException w:name="Medium List 2 Accent 3" w:uiPriority="66"/>
+    <w:lsdException w:name="Medium Grid 1 Accent 3" w:uiPriority="67"/>
+    <w:lsdException w:name="Medium Grid 2 Accent 3" w:uiPriority="68"/>
+    <w:lsdException w:name="Medium Grid 3 Accent 3" w:uiPriority="69"/>
+    <w:lsdException w:name="Dark List Accent 3" w:uiPriority="70"/>
+    <w:lsdException w:name="Colorful Shading Accent 3" w:uiPriority="71"/>
+    <w:lsdException w:name="Colorful List Accent 3" w:uiPriority="72"/>
+    <w:lsdException w:name="Colorful Grid Accent 3" w:uiPriority="73"/>
+    <w:lsdException w:name="Light Shading Accent 4" w:uiPriority="60"/>
+    <w:lsdException w:name="Light List Accent 4" w:uiPriority="61"/>
+    <w:lsdException w:name="Light Grid Accent 4" w:uiPriority="62"/>
+    <w:lsdException w:name="Medium Shading 1 Accent 4" w:uiPriority="63"/>
+    <w:lsdException w:name="Medium Shading 2 Accent 4" w:uiPriority="64"/>
+    <w:lsdException w:name="Medium List 1 Accent 4" w:uiPriority="65"/>
+    <w:lsdException w:name="Medium List 2 Accent 4" w:uiPriority="66"/>
+    <w:lsdException w:name="Medium Grid 1 Accent 4" w:uiPriority="67"/>
+    <w:lsdException w:name="Medium Grid 2 Accent 4" w:uiPriority="68"/>
+    <w:lsdException w:name="Medium Grid 3 Accent 4" w:uiPriority="69"/>
+    <w:lsdException w:name="Dark List Accent 4" w:uiPriority="70"/>
+    <w:lsdException w:name="Colorful Shading Accent 4" w:uiPriority="71"/>
+    <w:lsdException w:name="Colorful List Accent 4" w:uiPriority="72"/>
+    <w:lsdException w:name="Colorful Grid Accent 4" w:uiPriority="73"/>
+    <w:lsdException w:name="Light Shading Accent 5" w:uiPriority="60"/>
+    <w:lsdException w:name="Light List Accent 5" w:uiPriority="61"/>
+    <w:lsdException w:name="Light Grid Accent 5" w:uiPriority="62"/>
+    <w:lsdException w:name="Medium Shading 1 Accent 5" w:uiPriority="63"/>
+    <w:lsdException w:name="Medium Shading 2 Accent 5" w:uiPriority="64"/>
+    <w:lsdException w:name="Medium List 1 Accent 5" w:uiPriority="65"/>
+    <w:lsdException w:name="Medium List 2 Accent 5" w:uiPriority="66"/>
+    <w:lsdException w:name="Medium Grid 1 Accent 5" w:uiPriority="67"/>
+    <w:lsdException w:name="Medium Grid 2 Accent 5" w:uiPriority="68"/>
+    <w:lsdException w:name="Medium Grid 3 Accent 5" w:uiPriority="69"/>
+    <w:lsdException w:name="Dark List Accent 5" w:uiPriority="70"/>
+    <w:lsdException w:name="Colorful Shading Accent 5" w:uiPriority="71"/>
+    <w:lsdException w:name="Colorful List Accent 5" w:uiPriority="72"/>
+    <w:lsdException w:name="Colorful Grid Accent 5" w:uiPriority="73"/>
+    <w:lsdException w:name="Light Shading Accent 6" w:uiPriority="60"/>
+    <w:lsdException w:name="Light List Accent 6" w:uiPriority="61"/>
+    <w:lsdException w:name="Light Grid Accent 6" w:uiPriority="62"/>
+    <w:lsdException w:name="Medium Shading 1 Accent 6" w:uiPriority="63"/>
+    <w:lsdException w:name="Medium Shading 2 Accent 6" w:uiPriority="64"/>
+    <w:lsdException w:name="Medium List 1 Accent 6" w:uiPriority="65"/>
+    <w:lsdException w:name="Medium List 2 Accent 6" w:uiPriority="66"/>
+    <w:lsdException w:name="Medium Grid 1 Accent 6" w:uiPriority="67"/>
+    <w:lsdException w:name="Medium Grid 2 Accent 6" w:uiPriority="68"/>
+    <w:lsdException w:name="Medium Grid 3 Accent 6" w:uiPriority="69"/>
+    <w:lsdException w:name="Dark List Accent 6" w:uiPriority="70"/>
+    <w:lsdException w:name="Colorful Shading Accent 6" w:uiPriority="71"/>
+    <w:lsdException w:name="Colorful List Accent 6" w:uiPriority="72"/>
+    <w:lsdException w:name="Colorful Grid Accent 6" w:uiPriority="73"/>
+    <w:lsdException w:name="Subtle Emphasis" w:uiPriority="19" w:qFormat="1"/>
+    <w:lsdException w:name="Intense Emphasis" w:uiPriority="21" w:qFormat="1"/>
+    <w:lsdException w:name="Subtle Reference" w:uiPriority="31" w:qFormat="1"/>
+    <w:lsdException w:name="Intense Reference" w:uiPriority="32" w:qFormat="1"/>
+    <w:lsdException w:name="Book Title" w:uiPriority="33" w:qFormat="1"/>
+    <w:lsdException w:name="Bibliography" w:semiHidden="1" w:uiPriority="37" w:unhideWhenUsed="1"/>
+    <w:lsdException w:name="TOC Heading" w:semiHidden="1" w:uiPriority="39" w:unhideWhenUsed="1" w:qFormat="1"/>
+    <w:lsdException w:name="Plain Table 1" w:uiPriority="41"/>
+    <w:lsdException w:name="Plain Table 2" w:uiPriority="42"/>
+    <w:lsdException w:name="Plain Table 3" w:uiPriority="43"/>
+    <w:lsdException w:name="Plain Table 4" w:uiPriority="44"/>
+    <w:lsdException w:name="Plain Table 5" w:uiPriority="45"/>
+    <w:lsdException w:name="Grid Table Light" w:uiPriority="40"/>
+    <w:lsdException w:name="Grid Table 1 Light" w:uiPriority="46"/>
+    <w:lsdException w:name="Grid Table 2" w:uiPriority="47"/>
+    <w:lsdException w:name="Grid Table 3" w:uiPriority="48"/>
+    <w:lsdException w:name="Grid Table 4" w:uiPriority="49"/>
+    <w:lsdException w:name="Grid Table 5 Dark" w:uiPriority="50"/>
+    <w:lsdException w:name="Grid Table 6 Colorful" w:uiPriority="51"/>
+    <w:lsdException w:name="Grid Table 7 Colorful" w:uiPriority="52"/>
+    <w:lsdException w:name="Grid Table 1 Light Accent 1" w:uiPriority="46"/>
+    <w:lsdException w:name="Grid Table 2 Accent 1" w:uiPriority="47"/>
+    <w:lsdException w:name="Grid Table 3 Accent 1" w:uiPriority="48"/>
+    <w:lsdException w:name="Grid Table 4 Accent 1" w:uiPriority="49"/>
+    <w:lsdException w:name="Grid Table 5 Dark Accent 1" w:uiPriority="50"/>
+    <w:lsdException w:name="Grid Table 6 Colorful Accent 1" w:uiPriority="51"/>
+    <w:lsdException w:name="Grid Table 7 Colorful Accent 1" w:uiPriority="52"/>
+    <w:lsdException w:name="Grid Table 1 Light Accent 2" w:uiPriority="46"/>
+    <w:lsdException w:name="Grid Table 2 Accent 2" w:uiPriority="47"/>
+    <w:lsdException w:name="Grid Table 3 Accent 2" w:uiPriority="48"/>
+    <w:lsdException w:name="Grid Table 4 Accent 2" w:uiPriority="49"/>
+    <w:lsdException w:name="Grid Table 5 Dark Accent 2" w:uiPriority="50"/>
+    <w:lsdException w:name="Grid Table 6 Colorful Accent 2" w:uiPriority="51"/>
+    <w:lsdException w:name="Grid Table 7 Colorful Accent 2" w:uiPriority="52"/>
+    <w:lsdException w:name="Grid Table 1 Light Accent 3" w:uiPriority="46"/>
+    <w:lsdException w:name="Grid Table 2 Accent 3" w:uiPriority="47"/>
+    <w:lsdException w:name="Grid Table 3 Accent 3" w:uiPriority="48"/>
+    <w:lsdException w:name="Grid Table 4 Accent 3" w:uiPriority="49"/>
+    <w:lsdException w:name="Grid Table 5 Dark Accent 3" w:uiPriority="50"/>
+    <w:lsdException w:name="Grid Table 6 Colorful Accent 3" w:uiPriority="51"/>
+    <w:lsdException w:name="Grid Table 7 Colorful Accent 3" w:uiPriority="52"/>
+    <w:lsdException w:name="Grid Table 1 Light Accent 4" w:uiPriority="46"/>
+    <w:lsdException w:name="Grid Table 2 Accent 4" w:uiPriority="47"/>
+    <w:lsdException w:name="Grid Table 3 Accent 4" w:uiPriority="48"/>
+    <w:lsdException w:name="Grid Table 4 Accent 4" w:uiPriority="49"/>
+    <w:lsdException w:name="Grid Table 5 Dark Accent 4" w:uiPriority="50"/>
+    <w:lsdException w:name="Grid Table 6 Colorful Accent 4" w:uiPriority="51"/>
+    <w:lsdException w:name="Grid Table 7 Colorful Accent 4" w:uiPriority="52"/>
+    <w:lsdException w:name="Grid Table 1 Light Accent 5" w:uiPriority="46"/>
+    <w:lsdException w:name="Grid Table 2 Accent 5" w:uiPriority="47"/>
+    <w:lsdException w:name="Grid Table 3 Accent 5" w:uiPriority="48"/>
+    <w:lsdException w:name="Grid Table 4 Accent 5" w:uiPriority="49"/>
+    <w:lsdException w:name="Grid Table 5 Dark Accent 5" w:uiPriority="50"/>
+    <w:lsdException w:name="Grid Table 6 Colorful Accent 5" w:uiPriority="51"/>
+    <w:lsdException w:name="Grid Table 7 Colorful Accent 5" w:uiPriority="52"/>
+    <w:lsdException w:name="Grid Table 1 Light Accent 6" w:uiPriority="46"/>
+    <w:lsdException w:name="Grid Table 2 Accent 6" w:uiPriority="47"/>
+    <w:lsdException w:name="Grid Table 3 Accent 6" w:uiPriority="48"/>
+    <w:lsdException w:name="Grid Table 4 Accent 6" w:uiPriority="49"/>
+    <w:lsdException w:name="Grid Table 5 Dark Accent 6" w:uiPriority="50"/>
+    <w:lsdException w:name="Grid Table 6 Colorful Accent 6" w:uiPriority="51"/>
+    <w:lsdException w:name="Grid Table 7 Colorful Accent 6" w:uiPriority="52"/>
+    <w:lsdException w:name="List Table 1 Light" w:uiPriority="46"/>
+    <w:lsdException w:name="List Table 2" w:uiPriority="47"/>
+    <w:lsdException w:name="List Table 3" w:uiPriority="48"/>
+    <w:lsdException w:name="List Table 4" w:uiPriority="49"/>
+    <w:lsdException w:name="List Table 5 Dark" w:uiPriority="50"/>
+    <w:lsdException w:name="List Table 6 Colorful" w:uiPriority="51"/>
+    <w:lsdException w:name="List Table 7 Colorful" w:uiPriority="52"/>
+    <w:lsdException w:name="List Table 1 Light Accent 1" w:uiPriority="46"/>
+    <w:lsdException w:name="List Table 2 Accent 1" w:uiPriority="47"/>
+    <w:lsdException w:name="List Table 3 Accent 1" w:uiPriority="48"/>
+    <w:lsdException w:name="List Table 4 Accent 1" w:uiPriority="49"/>
+    <w:lsdException w:name="List Table 5 Dark Accent 1" w:uiPriority="50"/>
+    <w:lsdException w:name="List Table 6 Colorful Accent 1" w:uiPriority="51"/>
+    <w:lsdException w:name="List Table 7 Colorful Accent 1" w:uiPriority="52"/>
+    <w:lsdException w:name="List Table 1 Light Accent 2" w:uiPriority="46"/>
+    <w:lsdException w:name="List Table 2 Accent 2" w:uiPriority="47"/>
+    <w:lsdException w:name="List Table 3 Accent 2" w:uiPriority="48"/>
+    <w:lsdException w:name="List Table 4 Accent 2" w:uiPriority="49"/>
+    <w:lsdException w:name="List Table 5 Dark Accent 2" w:uiPriority="50"/>
+    <w:lsdException w:name="List Table 6 Colorful Accent 2" w:uiPriority="51"/>
+    <w:lsdException w:name="List Table 7 Colorful Accent 2" w:uiPriority="52"/>
+    <w:lsdException w:name="List Table 1 Light Accent 3" w:uiPriority="46"/>
+    <w:lsdException w:name="List Table 2 Accent 3" w:uiPriority="47"/>
+    <w:lsdException w:name="List Table 3 Accent 3" w:uiPriority="48"/>
+    <w:lsdException w:name="List Table 4 Accent 3" w:uiPriority="49"/>
+    <w:lsdException w:name="List Table 5 Dark Accent 3" w:uiPriority="50"/>
+    <w:lsdException w:name="List Table 6 Colorful Accent 3" w:uiPriority="51"/>
+    <w:lsdException w:name="List Table 7 Colorful Accent 3" w:uiPriority="52"/>
+    <w:lsdException w:name="List Table 1 Light Accent 4" w:uiPriority="46"/>
+    <w:lsdException w:name="List Table 2 Accent 4" w:uiPriority="47"/>
+    <w:lsdException w:name="List Table 3 Accent 4" w:uiPriority="48"/>
+    <w:lsdException w:name="List Table 4 Accent 4" w:uiPriority="49"/>
+    <w:lsdException w:name="List Table 5 Dark Accent 4" w:uiPriority="50"/>
+    <w:lsdException w:name="List Table 6 Colorful Accent 4" w:uiPriority="51"/>
+    <w:lsdException w:name="List Table 7 Colorful Accent 4" w:uiPriority="52"/>
+    <w:lsdException w:name="List Table 1 Light Accent 5" w:uiPriority="46"/>
+    <w:lsdException w:name="List Table 2 Accent 5" w:uiPriority="47"/>
+    <w:lsdException w:name="List Table 3 Accent 5" w:uiPriority="48"/>
+    <w:lsdException w:name="List Table 4 Accent 5" w:uiPriority="49"/>
+    <w:lsdException w:name="List Table 5 Dark Accent 5" w:uiPriority="50"/>
+    <w:lsdException w:name="List Table 6 Colorful Accent 5" w:uiPriority="51"/>
+    <w:lsdException w:name="List Table 7 Colorful Accent 5" w:uiPriority="52"/>
+    <w:lsdException w:name="List Table 1 Light Accent 6" w:uiPriority="46"/>
+    <w:lsdException w:name="List Table 2 Accent 6" w:uiPriority="47"/>
+    <w:lsdException w:name="List Table 3 Accent 6" w:uiPriority="48"/>
+    <w:lsdException w:name="List Table 4 Accent 6" w:uiPriority="49"/>
+    <w:lsdException w:name="List Table 5 Dark Accent 6" w:uiPriority="50"/>
+    <w:lsdException w:name="List Table 6 Colorful Accent 6" w:uiPriority="51"/>
+    <w:lsdException w:name="List Table 7 Colorful Accent 6" w:uiPriority="52"/>
   </w:latentStyles>
   <w:style w:type="paragraph" w:default="1" w:styleId="Normal">
     <w:name w:val="Normal"/>
@@ -3783,7 +4297,6 @@
     <w:uiPriority w:val="99"/>
     <w:semiHidden/>
     <w:unhideWhenUsed/>
-    <w:qFormat/>
     <w:tblPr>
       <w:tblInd w:w="0" w:type="dxa"/>
       <w:tblCellMar>

</xml_diff>